<commit_message>
Update main.tex and main.docx to reflect version 0.2 and enhance clarity in the abstract, while adding new references to support recent claims and findings.
</commit_message>
<xml_diff>
--- a/main.docx
+++ b/main.docx
@@ -29,7 +29,7 @@
         <w:pStyle w:val="Date"/>
       </w:pPr>
       <w:r>
-        <w:t xml:space="preserve">2025-06-03</w:t>
+        <w:t xml:space="preserve">June 8, 2025</w:t>
       </w:r>
     </w:p>
     <w:p>
@@ -51,7 +51,7 @@
         <w:t xml:space="preserve"> </w:t>
       </w:r>
       <w:r>
-        <w:t xml:space="preserve">Zero-knowledge proofs provide part of the solution, but a fundamental challenge remains: it is difficult to verify with absolute certainty that a given voice truly belongs to a specific individual, especially as voice synthesis technologies become increasingly sophisticated.</w:t>
+        <w:t xml:space="preserve">Zero-knowledge proofs provide part of the solution, but a fundamental challenge remains: it is difficult to absolutely verify that a given voice truly belongs to a specific individual, especially as voice synthesising technology becomes increasingly sophisticated.</w:t>
       </w:r>
       <w:r>
         <w:t xml:space="preserve"> </w:t>
@@ -63,19 +63,19 @@
         <w:t xml:space="preserve"> </w:t>
       </w:r>
       <w:r>
-        <w:t xml:space="preserve">The network rewards users for submitting accurate credentials, while imposing penalties on those who attempt to provide false information, leveraging the security of a Proof-of-Stake (PoS) consensus mechanism, while aligning user incentives with the integrity of the network.</w:t>
-      </w:r>
-      <w:r>
-        <w:t xml:space="preserve"> </w:t>
-      </w:r>
-      <w:r>
-        <w:t xml:space="preserve">Cryptographic keys to voice biometrics and other sensitive data are stored in Trusted Execution Environments (TEEs) providing hardware-backed isolation.</w:t>
-      </w:r>
-      <w:r>
-        <w:t xml:space="preserve"> </w:t>
-      </w:r>
-      <w:r>
-        <w:t xml:space="preserve">Access to these keys is granted to users through a Soulbound Token (SBT), a non-transferable, non-replicable digital asset permanently tied to an individual’s digital identity</w:t>
+        <w:t xml:space="preserve">Leveraging the security of a Proof-of-Stake (PoS) consensus mechanism, and an open-source hardware system to couple vocal biosignal verification with voice audio.</w:t>
+      </w:r>
+      <w:r>
+        <w:t xml:space="preserve"> </w:t>
+      </w:r>
+      <w:r>
+        <w:t xml:space="preserve">Cryptographic keys to voice biometrics and other sensitive data are derived from Trusted Execution Environments (TEEs) providing hardware-backed isolation.</w:t>
+      </w:r>
+      <w:r>
+        <w:t xml:space="preserve"> </w:t>
+      </w:r>
+      <w:r>
+        <w:t xml:space="preserve">Access to these keys is granted to users through a consensual proto-Soulbound Token (SBT), a non-transferable, non-replicable digital asset tied to an individual’s digital identity</w:t>
       </w:r>
       <w:r>
         <w:t xml:space="preserve"> </w:t>
@@ -90,7 +90,7 @@
         <w:t xml:space="preserve"> </w:t>
       </w:r>
       <w:r>
-        <w:t xml:space="preserve">Over time, the user builds-up a personalised voice model, with each new audio sample organized and stored within a WavRAG structure—an Audio-Integrated Retrieval Augmented Generation framework, enabling efficient and context-rich retrieval of voice data</w:t>
+        <w:t xml:space="preserve">Over time, the user builds-up a personalised voice model, with each new audio sample organised and stored within a WavRAG structure—an Audio-Integrated Retrieval Augmented Generation framework, enabling efficient and context-rich retrieval of voice data</w:t>
       </w:r>
       <w:r>
         <w:t xml:space="preserve"> </w:t>
@@ -116,7 +116,7 @@
         <w:pStyle w:val="FirstParagraph"/>
       </w:pPr>
       <w:r>
-        <w:t xml:space="preserve">The rise of deepfakes has led to a growing concern about the falibility of humans to verify the authenticity of voice communication.</w:t>
+        <w:t xml:space="preserve">The rise of deepfakes has led to a growing concern about the fallibility of humans to verify the authenticity of voice communication.</w:t>
       </w:r>
       <w:r>
         <w:t xml:space="preserve"> </w:t>
@@ -130,7 +130,16 @@
         <w:pStyle w:val="BodyText"/>
       </w:pPr>
       <w:r>
-        <w:t xml:space="preserve">While a plethora of fradulent online videos featuring deepfakes of celebrities promoting supposed investment opportunities, and the rise of romance or 'pig butchering' scams which collectively siphon billions of dollars from unsuspecting victims every year illustrate the nessecity of consumer or citizen protections.</w:t>
+        <w:t xml:space="preserve">While a plethora of fraudulent online videos featuring deepfakes of celebrities promoting supposed investment opportunities, and the rise of romance or 'pig butchering' scams which collectively siphon billions of dollars from unsuspecting victims every year illustrate the necessity of consumer or citizen protections</w:t>
+      </w:r>
+      <w:r>
+        <w:t xml:space="preserve"> </w:t>
+      </w:r>
+      <w:r>
+        <w:t xml:space="preserve">(Wong, Sue-Lin 2024)</w:t>
+      </w:r>
+      <w:r>
+        <w:t xml:space="preserve">.</w:t>
       </w:r>
       <w:r>
         <w:t xml:space="preserve"> </w:t>
@@ -150,7 +159,7 @@
         <w:t xml:space="preserve"> </w:t>
       </w:r>
       <w:r>
-        <w:t xml:space="preserve">This approach ensures networks authenticate voice participants a priori through mathematical guarantees (e.g., zk-SNARKs), verifying the existence of valid credentials rather than analyzing raw biometrics or personal details.</w:t>
+        <w:t xml:space="preserve">This approach ensures networks authenticate voice participants a priori through mathematical guarantees (e.g., zk-SNARKs), verifying the existence of valid credentials rather than analysing raw biometrics or personal details.</w:t>
       </w:r>
       <w:r>
         <w:t xml:space="preserve"> </w:t>
@@ -162,7 +171,7 @@
         <w:t xml:space="preserve"> </w:t>
       </w:r>
       <w:r>
-        <w:t xml:space="preserve">This paper proposes a novel cryptoeconomic framework for voice verification, in which users are incentivised to provide accurate and verifiable credentials, while malicious actors face penalties—akin to PoS slashing mechanisms—for fraudulent voice attribution attempts.</w:t>
+        <w:t xml:space="preserve">This paper proposes a novel cryptoeconomic framework for voice verification, in which users are incentivised to provide accurate and verifiable credentials, while malicious actors face penalties—PoS slashing mechanisms—for fraudulent voice attribution attempts.</w:t>
       </w:r>
     </w:p>
     <w:bookmarkEnd w:id="9"/>
@@ -186,7 +195,16 @@
         <w:t xml:space="preserve"> </w:t>
       </w:r>
       <w:r>
-        <w:t xml:space="preserve">Nevertheless, the economic incentives and penalties underpinning Ethereum’s Proof-of-Stake mechanism have proven effective, driving its adoption and establishing it as the preferred consensus model for securing one of the world’s largest blockchain networks—demonstrated by the very small number of validator slashing events recorded to date (with only around 0.045% of validators slashed since Ethereum staking began).</w:t>
+        <w:t xml:space="preserve">Nevertheless, the economic incentives and penalties underpinning Ethereum’s Proof-of-Stake mechanism have proven effective, driving its adoption and establishing it as the preferred consensus model for securing one of the world’s largest blockchain networks—demonstrated by the very small number of validator slashing events recorded to date (with under 0.04% of validators slashed since Ethereum staking began)</w:t>
+      </w:r>
+      <w:r>
+        <w:t xml:space="preserve"> </w:t>
+      </w:r>
+      <w:r>
+        <w:t xml:space="preserve">(Saint Olive, Matthieu and Jagdev, Simran 2024)</w:t>
+      </w:r>
+      <w:r>
+        <w:t xml:space="preserve">.</w:t>
       </w:r>
     </w:p>
     <w:bookmarkStart w:id="10" w:name="fig:pos-system"/>
@@ -219,7 +237,7 @@
         <w:t xml:space="preserve"> </w:t>
       </w:r>
       <w:r>
-        <w:t xml:space="preserve">A new network, even built with the same consensus mechanism, would not be able to guarantee security with the same level of confidence.</w:t>
+        <w:t xml:space="preserve">A new network built with the same consensus mechanism would not be able to guarantee security with the same level of confidence.</w:t>
       </w:r>
       <w:r>
         <w:t xml:space="preserve"> </w:t>
@@ -618,7 +636,7 @@
         </m:r>
       </m:oMath>
       <w:r>
-        <w:t xml:space="preserve">), creating a time-adjusted stake mechanism that prioritizes recent biometric confirmations.</w:t>
+        <w:t xml:space="preserve">), creating a time-adjusted stake mechanism that prioritises recent biometric confirmations.</w:t>
       </w:r>
     </w:p>
     <w:bookmarkEnd w:id="11"/>
@@ -669,7 +687,7 @@
         <w:t xml:space="preserve"> </w:t>
       </w:r>
       <w:r>
-        <w:t xml:space="preserve">However before community recovery mecanisms are broadly adopted by wallet issuers, SBTs are not a complete solution.</w:t>
+        <w:t xml:space="preserve">However before community recovery mechanisms are broadly adopted by wallet issuers, SBTs are not a complete solution.</w:t>
       </w:r>
       <w:r>
         <w:t xml:space="preserve"> </w:t>
@@ -698,7 +716,16 @@
         <w:pStyle w:val="BodyText"/>
       </w:pPr>
       <w:r>
-        <w:t xml:space="preserve">A voice verification network should also support a pseudonymous economy, whereby users can port their authenticated voice biometrics to a pseudonymous identity they control.</w:t>
+        <w:t xml:space="preserve">A voice verification network should also support a pseudonymous economy</w:t>
+      </w:r>
+      <w:r>
+        <w:t xml:space="preserve"> </w:t>
+      </w:r>
+      <w:r>
+        <w:t xml:space="preserve">(Srinivasan, Balaji 2021)</w:t>
+      </w:r>
+      <w:r>
+        <w:t xml:space="preserve">, whereby users can port their authenticated voice biometrics to a pseudonymous identity they control.</w:t>
       </w:r>
       <w:r>
         <w:t xml:space="preserve"> </w:t>
@@ -783,7 +810,7 @@
         <w:t xml:space="preserve"> </w:t>
       </w:r>
       <w:r>
-        <w:t xml:space="preserve">from a Trusted Execution Enviornment (TEE) network such as Phala</w:t>
+        <w:t xml:space="preserve">from a Trusted Execution Environment (TEE) network such as Phala</w:t>
       </w:r>
       <w:r>
         <w:t xml:space="preserve"> </w:t>
@@ -872,7 +899,7 @@
         <w:t xml:space="preserve"> </w:t>
       </w:r>
       <w:r>
-        <w:t xml:space="preserve">has been signed into law in Tennessee, US, and bills are proposed in the US and other jurisictions, the ELVIS Act is merely an expansion of</w:t>
+        <w:t xml:space="preserve">has been signed into law in Tennessee, US, and bills are proposed accross the US and other jurisdictions, the ELVIS Act is merely an expansion of</w:t>
       </w:r>
       <w:r>
         <w:t xml:space="preserve"> </w:t>
@@ -888,7 +915,7 @@
         <w:t xml:space="preserve"> </w:t>
       </w:r>
       <w:r>
-        <w:t xml:space="preserve">rights of the voice as "a sound attributable to a particular individual, regardless of whether it contains the actual voice or a simulation" and only applies to unathorised</w:t>
+        <w:t xml:space="preserve">rights of the voice as "a sound attributable to a particular individual, regardless of whether it contains the actual voice or a simulation" and only applies to unauthorised</w:t>
       </w:r>
       <w:r>
         <w:t xml:space="preserve"> </w:t>
@@ -928,7 +955,13 @@
         <w:t xml:space="preserve"> </w:t>
       </w:r>
       <w:r>
-        <w:t xml:space="preserve">proposed in the US House of Representatives would "recognize that every individual has a property right in their own likeness and voice, akin to other forms of IP rights" and the Nuture Originals, Foster Art and Keep Entertainment Safe (NO FAKES) Act</w:t>
+        <w:t xml:space="preserve">proposed in the US House of Representatives would "recognize that every individual has a property right in their own likeness and voice, akin to other forms of IP rights</w:t>
+      </w:r>
+      <w:r>
+        <w:t xml:space="preserve">(Brachmann 2024)</w:t>
+      </w:r>
+      <w:r>
+        <w:t xml:space="preserve">" and the Nurture Originals, Foster Art and Keep Entertainment Safe (NO FAKES) Act</w:t>
       </w:r>
       <w:r>
         <w:t xml:space="preserve"> </w:t>
@@ -940,7 +973,16 @@
         <w:t xml:space="preserve"> </w:t>
       </w:r>
       <w:r>
-        <w:t xml:space="preserve">introduced in both the US Senate and House of Representatives would grant "each individual or right holder the right to authorize the use of their voice or visual likeness in a digital replica, which the bill states is a property right."</w:t>
+        <w:t xml:space="preserve">introduced in both the US Senate and House of Representatives would grant "each individual or right holder the right to authorize the use of their voice or visual likeness in a digital replica, which the bill states is a property right"</w:t>
+      </w:r>
+      <w:r>
+        <w:t xml:space="preserve"> </w:t>
+      </w:r>
+      <w:r>
+        <w:t xml:space="preserve">(Bro 2024)</w:t>
+      </w:r>
+      <w:r>
+        <w:t xml:space="preserve">.</w:t>
       </w:r>
       <w:r>
         <w:t xml:space="preserve"> </w:t>
@@ -1023,7 +1065,7 @@
         <w:pStyle w:val="FirstParagraph"/>
       </w:pPr>
       <w:r>
-        <w:t xml:space="preserve">Network participants are able to provide thier voice to an AI voice agent, which can be used to provide a voice-based service.</w:t>
+        <w:t xml:space="preserve">Network participants are able to provide their voice to an AI voice agent, which can be used to provide a voice-based service.</w:t>
       </w:r>
       <w:r>
         <w:t xml:space="preserve"> </w:t>
@@ -1337,7 +1379,7 @@
         <w:t xml:space="preserve"> </w:t>
       </w:r>
       <w:r>
-        <w:t xml:space="preserve">is the total number of tokens in the model’s vocabulary. This ensures that one staked token is burned for each token spoken by the AI voice agent, with partial tokens being accumulated until they sum to a whole token.</w:t>
+        <w:t xml:space="preserve">is the total number of tokens in the model’s vocabulary. This ensures that one staked token is burnt for each token spoken by the AI voice agent, with partial tokens being accumulated until they sum to a whole token.</w:t>
       </w:r>
     </w:p>
     <w:p>
@@ -1345,7 +1387,7 @@
         <w:pStyle w:val="BodyText"/>
       </w:pPr>
       <w:r>
-        <w:t xml:space="preserve">Another early use-case sees users spinning-up thier own voice agent once they have recorded a sufficient amount of voice data, and deploying it inside an X (formerly Twitter) Space—interactive live audio conversations which have become popular forums for the cryptocurrency community.</w:t>
+        <w:t xml:space="preserve">Another early use-case sees users spinning-up their own voice agent once they have recorded a sufficient amount of voice data, and deploying it inside an X (formerly Twitter) Space—interactive live audio conversations which have become popular forums for the cryptocurrency community.</w:t>
       </w:r>
       <w:r>
         <w:t xml:space="preserve"> </w:t>
@@ -1359,7 +1401,7 @@
         <w:pStyle w:val="BodyText"/>
       </w:pPr>
       <w:r>
-        <w:t xml:space="preserve">An AI voice agent marketplace can be introduced through the Songjam agentic CRM, an exisiting platform designed to support growth and anlytics for X users by automating processes such as direct messaging, tracking listener data and Automatic Speech Recognition (ASR) with an emphasis on X Spaces.</w:t>
+        <w:t xml:space="preserve">An AI voice agent marketplace can be introduced through the Songjam agentic CRM, an existing platform designed to support growth and analytics for X users by automating processes such as direct messaging, tracking listener data and Automatic Speech Recognition (ASR) with an emphasis on X Spaces.</w:t>
       </w:r>
     </w:p>
     <w:bookmarkStart w:id="27" w:name="fig:crm"/>
@@ -1466,19 +1508,7 @@
         <w:t xml:space="preserve"> </w:t>
       </w:r>
       <w:r>
-        <w:t xml:space="preserve">WavRAG</w:t>
-      </w:r>
-      <w:r>
-        <w:t xml:space="preserve"> </w:t>
-      </w:r>
-      <w:r>
-        <w:t xml:space="preserve">(Chen et al. 2025)</w:t>
-      </w:r>
-      <w:r>
-        <w:t xml:space="preserve"> </w:t>
-      </w:r>
-      <w:r>
-        <w:t xml:space="preserve">is a framework that integrates audio data into RAG pipelines without requiring an intermediate ASR step, therefore reducing computational overhead, preserving acoustic information and leveraging a unified multimodal knowledge base ideal for voice data.</w:t>
+        <w:t xml:space="preserve">WavRAG is a framework that integrates audio data into RAG pipelines without requiring an intermediate ASR step, therefore reducing computational overhead, preserving acoustic information and leveraging a unified multimodal knowledge base ideal for voice data.</w:t>
       </w:r>
       <w:r>
         <w:t xml:space="preserve"> </w:t>
@@ -1492,7 +1522,16 @@
         <w:pStyle w:val="BodyText"/>
       </w:pPr>
       <w:r>
-        <w:t xml:space="preserve">Furthermore, there are limited high-quality emotion datasets available for the training of voice models, and many researchers are resorting to synthetic data generation due to the cost of collecting and annotating real data.</w:t>
+        <w:t xml:space="preserve">Furthermore, there are limited high-quality emotion datasets available for the training of voice models, and many researchers are resorting to synthetic data generation due to the cost of collecting and annotating real data</w:t>
+      </w:r>
+      <w:r>
+        <w:t xml:space="preserve"> </w:t>
+      </w:r>
+      <w:r>
+        <w:t xml:space="preserve">(Yang et al. 2025; Wang et al. 2025)</w:t>
+      </w:r>
+      <w:r>
+        <w:t xml:space="preserve">.</w:t>
       </w:r>
       <w:r>
         <w:t xml:space="preserve"> </w:t>
@@ -1607,13 +1646,13 @@
         <w:t xml:space="preserve"> </w:t>
       </w:r>
       <w:r>
-        <w:t xml:space="preserve">The wheel is divided into 8 primary emotions, and subsequent sets of secondary and tertirary emotions which represent different levels of intensity, as well as compound emotions.</w:t>
-      </w:r>
-      <w:r>
-        <w:t xml:space="preserve"> </w:t>
-      </w:r>
-      <w:r>
-        <w:t xml:space="preserve">X Space data is recorded and catagorised by the speaker, or other participants in the space including listeners. Metadata is enriched with further context and this forms the foundation of a structured speech dataset.</w:t>
+        <w:t xml:space="preserve">The wheel is divided into 8 primary emotions, and subsequent sets of secondary and tertiary emotions which represent different levels of intensity, as well as compound emotions.</w:t>
+      </w:r>
+      <w:r>
+        <w:t xml:space="preserve"> </w:t>
+      </w:r>
+      <w:r>
+        <w:t xml:space="preserve">X Space data is recorded and categorised by the speaker, or other participants in the space including listeners. Metadata is enriched with further context and this forms the foundation of a structured speech dataset.</w:t>
       </w:r>
     </w:p>
     <w:bookmarkStart w:id="33" w:name="fig:emotion-annotation"/>
@@ -1656,7 +1695,7 @@
       </w:r>
     </w:p>
     <w:bookmarkEnd w:id="34"/>
-    <w:bookmarkStart w:id="55" w:name="sec:conclusion"/>
+    <w:bookmarkStart w:id="68" w:name="sec:conclusion"/>
     <w:p>
       <w:pPr>
         <w:pStyle w:val="Heading1"/>
@@ -1676,32 +1715,13 @@
         <w:t xml:space="preserve"> </w:t>
       </w:r>
       <w:r>
-        <w:t xml:space="preserve">Powered by cryptoeconomics and open-source hardware</w:t>
-      </w:r>
-      <w:r>
-        <w:t xml:space="preserve"> </w:t>
-      </w:r>
-      <w:r>
-        <w:t xml:space="preserve">(</w:t>
-      </w:r>
-      <w:r>
-        <w:rPr>
-          <w:b/>
-          <w:bCs/>
-        </w:rPr>
-        <w:t xml:space="preserve">originstory2024?</w:t>
-      </w:r>
-      <w:r>
-        <w:t xml:space="preserve">)</w:t>
-      </w:r>
-      <w:r>
-        <w:t xml:space="preserve">, with market demand the network can be bootstrapped rapidly, and scaled to support the needs of the global population.</w:t>
-      </w:r>
-      <w:r>
-        <w:t xml:space="preserve"> </w:t>
-      </w:r>
-      <w:r>
-        <w:t xml:space="preserve">Leveraging a Proof-of-Stake consensus mechanism, the network is secured through its participants.</w:t>
+        <w:t xml:space="preserve">Powered by cryptoeconomics and open-source hardware, with demand the network can be bootstrapped rapidly, and scaled to support the needs of the global population.</w:t>
+      </w:r>
+      <w:r>
+        <w:t xml:space="preserve"> </w:t>
+      </w:r>
+      <w:r>
+        <w:t xml:space="preserve">Leveraging a PoS consensus mechanism, the network is secured through its participants.</w:t>
       </w:r>
       <w:r>
         <w:t xml:space="preserve"> </w:t>
@@ -1713,7 +1733,7 @@
         <w:t xml:space="preserve"> </w:t>
       </w:r>
       <w:r>
-        <w:t xml:space="preserve">Nevertheless, the network may be used in a custodial manner, and data custodians may administer voice data for the benefit of indiviudal voice owners.</w:t>
+        <w:t xml:space="preserve">Nevertheless, the network may be used in a custodial manner, and data custodians may administer voice data for the benefit of individual voice owners.</w:t>
       </w:r>
       <w:r>
         <w:t xml:space="preserve"> </w:t>
@@ -1722,8 +1742,82 @@
         <w:t xml:space="preserve">This architecture establishes a durable paradigm for voice data security, ensuring persistent user control and safeguarding individual voice assets against emerging threats in an adversarial digital landscape.</w:t>
       </w:r>
     </w:p>
-    <w:bookmarkStart w:id="54" w:name="refs"/>
-    <w:bookmarkStart w:id="35" w:name="ref-buterin2022soulbound"/>
+    <w:p>
+      <w:pPr>
+        <w:pStyle w:val="BodyText"/>
+      </w:pPr>
+      <w:r>
+        <w:t xml:space="preserve">Due to the recency of convincing speech synthesis technology there is limited precedent for voice data protection, unlike the incumbent IP administrations which have established practices. This presents a unique opportunity to establish a voice sovereignty standard for the age of AI.</w:t>
+      </w:r>
+      <w:r>
+        <w:t xml:space="preserve"> </w:t>
+      </w:r>
+      <w:r>
+        <w:t xml:space="preserve">While legal systems take time to adjust accross different jurisdictions, a cryptographic voice verification network operating in a decentralised manner—leveraging open-source hardware to address the distribution challenge of proprietary hardware—can be deployed globally and scaled rapidly in allignment with the natural rights of the individual over thier own voice.</w:t>
+      </w:r>
+    </w:p>
+    <w:bookmarkStart w:id="67" w:name="refs"/>
+    <w:bookmarkStart w:id="36" w:name="ref-ipwatchdog2024noaifraud"/>
+    <w:p>
+      <w:pPr>
+        <w:pStyle w:val="Bibliography"/>
+      </w:pPr>
+      <w:r>
+        <w:t xml:space="preserve">Brachmann, Steve. 2024.</w:t>
+      </w:r>
+      <w:r>
+        <w:t xml:space="preserve"> </w:t>
+      </w:r>
+      <w:r>
+        <w:t xml:space="preserve">“No AI FRAUD Act Would Create IP Rights to Prevent Voice and Likeness Misappropriation.”</w:t>
+      </w:r>
+      <w:r>
+        <w:t xml:space="preserve"> </w:t>
+      </w:r>
+      <w:hyperlink r:id="rId35">
+        <w:r>
+          <w:rPr>
+            <w:rStyle w:val="Hyperlink"/>
+          </w:rPr>
+          <w:t xml:space="preserve">https://ipwatchdog.com/2024/01/11/no-ai-fraud-act-create-ip-rights-prevent-voice-likeness-misappropriation/id=171856/</w:t>
+        </w:r>
+      </w:hyperlink>
+      <w:r>
+        <w:t xml:space="preserve">.</w:t>
+      </w:r>
+    </w:p>
+    <w:bookmarkEnd w:id="36"/>
+    <w:bookmarkStart w:id="38" w:name="ref-ipupdate2024nofakes"/>
+    <w:p>
+      <w:pPr>
+        <w:pStyle w:val="Bibliography"/>
+      </w:pPr>
+      <w:r>
+        <w:t xml:space="preserve">Bro, Sarah. 2024.</w:t>
+      </w:r>
+      <w:r>
+        <w:t xml:space="preserve"> </w:t>
+      </w:r>
+      <w:r>
+        <w:t xml:space="preserve">“NO FAKES Act Would Create Individual Property Right to Control Digital Replicas.”</w:t>
+      </w:r>
+      <w:r>
+        <w:t xml:space="preserve"> </w:t>
+      </w:r>
+      <w:hyperlink r:id="rId37">
+        <w:r>
+          <w:rPr>
+            <w:rStyle w:val="Hyperlink"/>
+          </w:rPr>
+          <w:t xml:space="preserve">https://www.ipupdate.com/2024/08/no-fakes-act-would-create-individual-property-right-to-control-digital-replicas/</w:t>
+        </w:r>
+      </w:hyperlink>
+      <w:r>
+        <w:t xml:space="preserve">.</w:t>
+      </w:r>
+    </w:p>
+    <w:bookmarkEnd w:id="38"/>
+    <w:bookmarkStart w:id="39" w:name="ref-buterin2022soulbound"/>
     <w:p>
       <w:pPr>
         <w:pStyle w:val="Bibliography"/>
@@ -1751,8 +1845,8 @@
         <w:t xml:space="preserve">.</w:t>
       </w:r>
     </w:p>
-    <w:bookmarkEnd w:id="35"/>
-    <w:bookmarkStart w:id="37" w:name="ref-chen2025wavrag"/>
+    <w:bookmarkEnd w:id="39"/>
+    <w:bookmarkStart w:id="41" w:name="ref-chen2025wavrag"/>
     <w:p>
       <w:pPr>
         <w:pStyle w:val="Bibliography"/>
@@ -1782,7 +1876,7 @@
       <w:r>
         <w:t xml:space="preserve"> </w:t>
       </w:r>
-      <w:hyperlink r:id="rId36">
+      <w:hyperlink r:id="rId40">
         <w:r>
           <w:rPr>
             <w:rStyle w:val="Hyperlink"/>
@@ -1794,8 +1888,8 @@
         <w:t xml:space="preserve">.</w:t>
       </w:r>
     </w:p>
-    <w:bookmarkEnd w:id="37"/>
-    <w:bookmarkStart w:id="39" w:name="ref-ftc2024originstory"/>
+    <w:bookmarkEnd w:id="41"/>
+    <w:bookmarkStart w:id="43" w:name="ref-ftc2024originstory"/>
     <w:p>
       <w:pPr>
         <w:pStyle w:val="Bibliography"/>
@@ -1825,7 +1919,7 @@
       <w:r>
         <w:t xml:space="preserve"> </w:t>
       </w:r>
-      <w:hyperlink r:id="rId38">
+      <w:hyperlink r:id="rId42">
         <w:r>
           <w:rPr>
             <w:rStyle w:val="Hyperlink"/>
@@ -1837,8 +1931,8 @@
         <w:t xml:space="preserve">.</w:t>
       </w:r>
     </w:p>
-    <w:bookmarkEnd w:id="39"/>
-    <w:bookmarkStart w:id="40" w:name="ref-fernet2010fernet"/>
+    <w:bookmarkEnd w:id="43"/>
+    <w:bookmarkStart w:id="44" w:name="ref-fernet2010fernet"/>
     <w:p>
       <w:pPr>
         <w:pStyle w:val="Bibliography"/>
@@ -1866,8 +1960,8 @@
         <w:t xml:space="preserve">.</w:t>
       </w:r>
     </w:p>
-    <w:bookmarkEnd w:id="40"/>
-    <w:bookmarkStart w:id="41" w:name="ref-ipfs2023interplanetary"/>
+    <w:bookmarkEnd w:id="44"/>
+    <w:bookmarkStart w:id="45" w:name="ref-ipfs2023interplanetary"/>
     <w:p>
       <w:pPr>
         <w:pStyle w:val="Bibliography"/>
@@ -1895,8 +1989,8 @@
         <w:t xml:space="preserve">.</w:t>
       </w:r>
     </w:p>
-    <w:bookmarkEnd w:id="41"/>
-    <w:bookmarkStart w:id="42" w:name="ref-elvis2024act"/>
+    <w:bookmarkEnd w:id="45"/>
+    <w:bookmarkStart w:id="46" w:name="ref-elvis2024act"/>
     <w:p>
       <w:pPr>
         <w:pStyle w:val="Bibliography"/>
@@ -1924,8 +2018,8 @@
         <w:t xml:space="preserve">.</w:t>
       </w:r>
     </w:p>
-    <w:bookmarkEnd w:id="42"/>
-    <w:bookmarkStart w:id="44" w:name="ref-wang2021cogoverned"/>
+    <w:bookmarkEnd w:id="46"/>
+    <w:bookmarkStart w:id="48" w:name="ref-wang2021cogoverned"/>
     <w:p>
       <w:pPr>
         <w:pStyle w:val="Bibliography"/>
@@ -1955,7 +2049,7 @@
       <w:r>
         <w:t xml:space="preserve"> </w:t>
       </w:r>
-      <w:hyperlink r:id="rId43">
+      <w:hyperlink r:id="rId47">
         <w:r>
           <w:rPr>
             <w:rStyle w:val="Hyperlink"/>
@@ -1967,8 +2061,8 @@
         <w:t xml:space="preserve">.</w:t>
       </w:r>
     </w:p>
-    <w:bookmarkEnd w:id="44"/>
-    <w:bookmarkStart w:id="46" w:name="ref-liu2025machine"/>
+    <w:bookmarkEnd w:id="48"/>
+    <w:bookmarkStart w:id="50" w:name="ref-liu2025machine"/>
     <w:p>
       <w:pPr>
         <w:pStyle w:val="Bibliography"/>
@@ -2001,7 +2095,7 @@
       <w:r>
         <w:t xml:space="preserve"> </w:t>
       </w:r>
-      <w:hyperlink r:id="rId45">
+      <w:hyperlink r:id="rId49">
         <w:r>
           <w:rPr>
             <w:rStyle w:val="Hyperlink"/>
@@ -2013,8 +2107,8 @@
         <w:t xml:space="preserve">.</w:t>
       </w:r>
     </w:p>
-    <w:bookmarkEnd w:id="46"/>
-    <w:bookmarkStart w:id="47" w:name="ref-phala2023tee"/>
+    <w:bookmarkEnd w:id="50"/>
+    <w:bookmarkStart w:id="51" w:name="ref-phala2023tee"/>
     <w:p>
       <w:pPr>
         <w:pStyle w:val="Bibliography"/>
@@ -2042,8 +2136,8 @@
         <w:t xml:space="preserve">.</w:t>
       </w:r>
     </w:p>
-    <w:bookmarkEnd w:id="47"/>
-    <w:bookmarkStart w:id="48" w:name="ref-plutchik1980general"/>
+    <w:bookmarkEnd w:id="51"/>
+    <w:bookmarkStart w:id="52" w:name="ref-plutchik1980general"/>
     <w:p>
       <w:pPr>
         <w:pStyle w:val="Bibliography"/>
@@ -2074,8 +2168,8 @@
         <w:t xml:space="preserve">1: 3–33.</w:t>
       </w:r>
     </w:p>
-    <w:bookmarkEnd w:id="48"/>
-    <w:bookmarkStart w:id="49" w:name="ref-erc5484"/>
+    <w:bookmarkEnd w:id="52"/>
+    <w:bookmarkStart w:id="53" w:name="ref-erc5484"/>
     <w:p>
       <w:pPr>
         <w:pStyle w:val="Bibliography"/>
@@ -2103,8 +2197,8 @@
         <w:t xml:space="preserve">.</w:t>
       </w:r>
     </w:p>
-    <w:bookmarkEnd w:id="49"/>
-    <w:bookmarkStart w:id="50" w:name="ref-noaifraud2024act"/>
+    <w:bookmarkEnd w:id="53"/>
+    <w:bookmarkStart w:id="54" w:name="ref-noaifraud2024act"/>
     <w:p>
       <w:pPr>
         <w:pStyle w:val="Bibliography"/>
@@ -2132,8 +2226,51 @@
         <w:t xml:space="preserve">.</w:t>
       </w:r>
     </w:p>
-    <w:bookmarkEnd w:id="50"/>
-    <w:bookmarkStart w:id="51" w:name="ref-nofakes2024act"/>
+    <w:bookmarkEnd w:id="54"/>
+    <w:bookmarkStart w:id="56" w:name="ref-consensys2024slashing"/>
+    <w:p>
+      <w:pPr>
+        <w:pStyle w:val="Bibliography"/>
+      </w:pPr>
+      <w:r>
+        <w:t xml:space="preserve">Saint Olive, Matthieu and Jagdev, Simran. 2024.</w:t>
+      </w:r>
+      <w:r>
+        <w:t xml:space="preserve"> </w:t>
+      </w:r>
+      <w:r>
+        <w:t xml:space="preserve">“Understanding Slashing in Ethereum Staking: Its Importance &amp; Consequences.”</w:t>
+      </w:r>
+      <w:r>
+        <w:t xml:space="preserve"> </w:t>
+      </w:r>
+      <w:r>
+        <w:rPr>
+          <w:i/>
+          <w:iCs/>
+        </w:rPr>
+        <w:t xml:space="preserve">Consensys Blog</w:t>
+      </w:r>
+      <w:r>
+        <w:t xml:space="preserve">.</w:t>
+      </w:r>
+      <w:r>
+        <w:t xml:space="preserve"> </w:t>
+      </w:r>
+      <w:hyperlink r:id="rId55">
+        <w:r>
+          <w:rPr>
+            <w:rStyle w:val="Hyperlink"/>
+          </w:rPr>
+          <w:t xml:space="preserve">https://consensys.io/blog/understanding-slashing-in-ethereum-staking-its-importance-and-consequences</w:t>
+        </w:r>
+      </w:hyperlink>
+      <w:r>
+        <w:t xml:space="preserve">.</w:t>
+      </w:r>
+    </w:p>
+    <w:bookmarkEnd w:id="56"/>
+    <w:bookmarkStart w:id="57" w:name="ref-nofakes2024act"/>
     <w:p>
       <w:pPr>
         <w:pStyle w:val="Bibliography"/>
@@ -2161,8 +2298,8 @@
         <w:t xml:space="preserve">.</w:t>
       </w:r>
     </w:p>
-    <w:bookmarkEnd w:id="51"/>
-    <w:bookmarkStart w:id="53" w:name="ref-shumailov2024model"/>
+    <w:bookmarkEnd w:id="57"/>
+    <w:bookmarkStart w:id="59" w:name="ref-shumailov2024model"/>
     <w:p>
       <w:pPr>
         <w:pStyle w:val="Bibliography"/>
@@ -2195,7 +2332,7 @@
       <w:r>
         <w:t xml:space="preserve"> </w:t>
       </w:r>
-      <w:hyperlink r:id="rId52">
+      <w:hyperlink r:id="rId58">
         <w:r>
           <w:rPr>
             <w:rStyle w:val="Hyperlink"/>
@@ -2207,9 +2344,154 @@
         <w:t xml:space="preserve">.</w:t>
       </w:r>
     </w:p>
-    <w:bookmarkEnd w:id="53"/>
-    <w:bookmarkEnd w:id="54"/>
-    <w:bookmarkEnd w:id="55"/>
+    <w:bookmarkEnd w:id="59"/>
+    <w:bookmarkStart w:id="61" w:name="ref-srinivasan2021psuedonymouseconomy"/>
+    <w:p>
+      <w:pPr>
+        <w:pStyle w:val="Bibliography"/>
+      </w:pPr>
+      <w:r>
+        <w:t xml:space="preserve">Srinivasan, Balaji. 2021.</w:t>
+      </w:r>
+      <w:r>
+        <w:t xml:space="preserve"> </w:t>
+      </w:r>
+      <w:r>
+        <w:t xml:space="preserve">“The Pseudonymous Economy.”</w:t>
+      </w:r>
+      <w:r>
+        <w:t xml:space="preserve"> </w:t>
+      </w:r>
+      <w:hyperlink r:id="rId60">
+        <w:r>
+          <w:rPr>
+            <w:rStyle w:val="Hyperlink"/>
+          </w:rPr>
+          <w:t xml:space="preserve">https://www.youtube.com/watch?v=urtXRg9Nl3k</w:t>
+        </w:r>
+      </w:hyperlink>
+      <w:r>
+        <w:t xml:space="preserve">.</w:t>
+      </w:r>
+    </w:p>
+    <w:bookmarkEnd w:id="61"/>
+    <w:bookmarkStart w:id="63" w:name="ref-wang2025speechdialoguefactory"/>
+    <w:p>
+      <w:pPr>
+        <w:pStyle w:val="Bibliography"/>
+      </w:pPr>
+      <w:r>
+        <w:t xml:space="preserve">Wang, Minghan, Ye Bai, Yuxia Wang, Thuy-Trang Vu, Ehsan Shareghi, and Gholamreza Haffari. 2025.</w:t>
+      </w:r>
+      <w:r>
+        <w:t xml:space="preserve"> </w:t>
+      </w:r>
+      <w:r>
+        <w:t xml:space="preserve">“SpeechDialogueFactory: Generating High-Quality Speech Dialogue Data to Accelerate Your Speech-LLM Development.”</w:t>
+      </w:r>
+      <w:r>
+        <w:t xml:space="preserve"> </w:t>
+      </w:r>
+      <w:r>
+        <w:rPr>
+          <w:i/>
+          <w:iCs/>
+        </w:rPr>
+        <w:t xml:space="preserve">arXiv Preprint arXiv:2503.23848</w:t>
+      </w:r>
+      <w:r>
+        <w:t xml:space="preserve">.</w:t>
+      </w:r>
+      <w:r>
+        <w:t xml:space="preserve"> </w:t>
+      </w:r>
+      <w:hyperlink r:id="rId62">
+        <w:r>
+          <w:rPr>
+            <w:rStyle w:val="Hyperlink"/>
+          </w:rPr>
+          <w:t xml:space="preserve">https://doi.org/10.48550/arXiv.2503.23848</w:t>
+        </w:r>
+      </w:hyperlink>
+      <w:r>
+        <w:t xml:space="preserve">.</w:t>
+      </w:r>
+    </w:p>
+    <w:bookmarkEnd w:id="63"/>
+    <w:bookmarkStart w:id="64" w:name="ref-economist2024scaminc"/>
+    <w:p>
+      <w:pPr>
+        <w:pStyle w:val="Bibliography"/>
+      </w:pPr>
+      <w:r>
+        <w:t xml:space="preserve">Wong, Sue-Lin. 2024.</w:t>
+      </w:r>
+      <w:r>
+        <w:t xml:space="preserve"> </w:t>
+      </w:r>
+      <w:r>
+        <w:t xml:space="preserve">“Scam Inc.”</w:t>
+      </w:r>
+      <w:r>
+        <w:t xml:space="preserve"> </w:t>
+      </w:r>
+      <w:r>
+        <w:rPr>
+          <w:i/>
+          <w:iCs/>
+        </w:rPr>
+        <w:t xml:space="preserve">The Economist</w:t>
+      </w:r>
+      <w:r>
+        <w:t xml:space="preserve">.</w:t>
+      </w:r>
+    </w:p>
+    <w:bookmarkEnd w:id="64"/>
+    <w:bookmarkStart w:id="66" w:name="ref-yang2025emovoice"/>
+    <w:p>
+      <w:pPr>
+        <w:pStyle w:val="Bibliography"/>
+      </w:pPr>
+      <w:r>
+        <w:t xml:space="preserve">Yang, Guanrou, Chen Yang, Qian Chen, Ziyang Ma, Wenxi Chen, Wen Wang, Tianrui Wang, et al. 2025.</w:t>
+      </w:r>
+      <w:r>
+        <w:t xml:space="preserve"> </w:t>
+      </w:r>
+      <w:r>
+        <w:t xml:space="preserve">“EmoVoice: LLM-Based Emotional Text-to-Speech Model with Freestyle Text Prompting.”</w:t>
+      </w:r>
+      <w:r>
+        <w:t xml:space="preserve"> </w:t>
+      </w:r>
+      <w:r>
+        <w:rPr>
+          <w:i/>
+          <w:iCs/>
+        </w:rPr>
+        <w:t xml:space="preserve">arXiv Preprint arXiv:2504.12867</w:t>
+      </w:r>
+      <w:r>
+        <w:t xml:space="preserve">.</w:t>
+      </w:r>
+      <w:r>
+        <w:t xml:space="preserve"> </w:t>
+      </w:r>
+      <w:hyperlink r:id="rId65">
+        <w:r>
+          <w:rPr>
+            <w:rStyle w:val="Hyperlink"/>
+          </w:rPr>
+          <w:t xml:space="preserve">https://doi.org/10.48550/arXiv.2504.12867</w:t>
+        </w:r>
+      </w:hyperlink>
+      <w:r>
+        <w:t xml:space="preserve">.</w:t>
+      </w:r>
+    </w:p>
+    <w:bookmarkEnd w:id="66"/>
+    <w:bookmarkEnd w:id="67"/>
+    <w:bookmarkEnd w:id="68"/>
     <w:sectPr>
       <w:footnotePr>
         <w:numRestart w:val="eachSect"/>

</xml_diff>